<commit_message>
Project meeting 11-14 again
</commit_message>
<xml_diff>
--- a/ProjectMeetingNotes.docx
+++ b/ProjectMeetingNotes.docx
@@ -1227,25 +1227,15 @@
       <w:pPr>
         <w:pStyle w:val="ListParagraph"/>
         <w:numPr>
-          <w:ilvl w:val="0"/>
-          <w:numId w:val="16"/>
-        </w:numPr>
-      </w:pPr>
-      <w:r>
-        <w:t>Background for body content has been added</w:t>
-      </w:r>
-    </w:p>
-    <w:p>
-      <w:pPr>
-        <w:pStyle w:val="ListParagraph"/>
-        <w:numPr>
           <w:ilvl w:val="1"/>
           <w:numId w:val="16"/>
         </w:numPr>
       </w:pPr>
       <w:r>
-        <w:t>Should it be opaque?</w:t>
-      </w:r>
+        <w:t>Sorting songs alphabetically? *Problems with Japanese</w:t>
+      </w:r>
+      <w:bookmarkStart w:id="0" w:name="_GoBack"/>
+      <w:bookmarkEnd w:id="0"/>
     </w:p>
     <w:p>
       <w:pPr>
@@ -1256,7 +1246,7 @@
         </w:numPr>
       </w:pPr>
       <w:r>
-        <w:t>For next week:</w:t>
+        <w:t>Background for body content has been added</w:t>
       </w:r>
     </w:p>
     <w:p>
@@ -1268,7 +1258,19 @@
         </w:numPr>
       </w:pPr>
       <w:r>
-        <w:t>Add background color to body</w:t>
+        <w:t>Should it be opaque?</w:t>
+      </w:r>
+    </w:p>
+    <w:p>
+      <w:pPr>
+        <w:pStyle w:val="ListParagraph"/>
+        <w:numPr>
+          <w:ilvl w:val="0"/>
+          <w:numId w:val="16"/>
+        </w:numPr>
+      </w:pPr>
+      <w:r>
+        <w:t>For next week:</w:t>
       </w:r>
     </w:p>
     <w:p>
@@ -1280,7 +1282,7 @@
         </w:numPr>
       </w:pPr>
       <w:r>
-        <w:t>Dropdown menu</w:t>
+        <w:t>Add background color to body</w:t>
       </w:r>
     </w:p>
     <w:p>
@@ -1292,6 +1294,18 @@
         </w:numPr>
       </w:pPr>
       <w:r>
+        <w:t>Dropdown menu</w:t>
+      </w:r>
+    </w:p>
+    <w:p>
+      <w:pPr>
+        <w:pStyle w:val="ListParagraph"/>
+        <w:numPr>
+          <w:ilvl w:val="1"/>
+          <w:numId w:val="16"/>
+        </w:numPr>
+      </w:pPr>
+      <w:r>
         <w:t>Try out analysis methods</w:t>
       </w:r>
     </w:p>
@@ -1306,8 +1320,6 @@
       <w:r>
         <w:t>Discussed stacked bar graphs to track percentages of themes</w:t>
       </w:r>
-      <w:bookmarkStart w:id="0" w:name="_GoBack"/>
-      <w:bookmarkEnd w:id="0"/>
     </w:p>
     <w:sectPr>
       <w:pgSz w:w="12240" w:h="15840"/>

</xml_diff>